<commit_message>
Update UDSPAPI hod 01 - 29.09.2019.docx
</commit_message>
<xml_diff>
--- a/úvod do štúdia a právna informatika/UDSPAPI hod 01 - 29.09.2019.docx
+++ b/úvod do štúdia a právna informatika/UDSPAPI hod 01 - 29.09.2019.docx
@@ -127,7 +127,11 @@
     <w:sdt>
       <w:sdtPr>
         <w:rPr>
+          <w:rFonts w:asciiTheme="minorHAnsi" w:eastAsiaTheme="minorHAnsi" w:hAnsiTheme="minorHAnsi" w:cstheme="minorBidi"/>
           <w:color w:val="auto"/>
+          <w:sz w:val="22"/>
+          <w:szCs w:val="22"/>
+          <w:lang w:eastAsia="en-US"/>
         </w:rPr>
         <w:id w:val="983038720"/>
         <w:docPartObj>
@@ -137,12 +141,8 @@
       </w:sdtPr>
       <w:sdtEndPr>
         <w:rPr>
-          <w:rFonts w:asciiTheme="minorHAnsi" w:eastAsiaTheme="minorHAnsi" w:hAnsiTheme="minorHAnsi" w:cstheme="minorBidi"/>
-          <w:b/>
-          <w:bCs/>
-          <w:sz w:val="22"/>
-          <w:szCs w:val="22"/>
-          <w:lang w:eastAsia="en-US"/>
+          <w:b/>
+          <w:bCs/>
         </w:rPr>
       </w:sdtEndPr>
       <w:sdtContent>
@@ -163,8 +163,6 @@
             </w:rPr>
             <w:t>Obsah</w:t>
           </w:r>
-          <w:bookmarkStart w:id="0" w:name="_GoBack"/>
-          <w:bookmarkEnd w:id="0"/>
         </w:p>
         <w:p>
           <w:pPr>
@@ -1716,7 +1714,7 @@
           <w:color w:val="auto"/>
         </w:rPr>
       </w:pPr>
-      <w:bookmarkStart w:id="1" w:name="_Toc21647375"/>
+      <w:bookmarkStart w:id="0" w:name="_Toc21647375"/>
       <w:r>
         <w:rPr>
           <w:b/>
@@ -1725,7 +1723,7 @@
         </w:rPr>
         <w:t>Právne povolania</w:t>
       </w:r>
-      <w:bookmarkEnd w:id="1"/>
+      <w:bookmarkEnd w:id="0"/>
     </w:p>
     <w:p>
       <w:pPr>
@@ -1743,7 +1741,7 @@
           <w:u w:val="single"/>
         </w:rPr>
       </w:pPr>
-      <w:bookmarkStart w:id="2" w:name="_Toc21647376"/>
+      <w:bookmarkStart w:id="1" w:name="_Toc21647376"/>
       <w:r>
         <w:rPr>
           <w:b/>
@@ -1753,179 +1751,179 @@
         </w:rPr>
         <w:t>Advokát</w:t>
       </w:r>
+      <w:bookmarkEnd w:id="1"/>
+    </w:p>
+    <w:p>
+      <w:pPr>
+        <w:jc w:val="both"/>
+      </w:pPr>
+    </w:p>
+    <w:p>
+      <w:pPr>
+        <w:pStyle w:val="Odsekzoznamu"/>
+        <w:numPr>
+          <w:ilvl w:val="0"/>
+          <w:numId w:val="1"/>
+        </w:numPr>
+        <w:jc w:val="both"/>
+        <w:rPr>
+          <w:b/>
+          <w:bCs/>
+        </w:rPr>
+      </w:pPr>
+      <w:r>
+        <w:rPr>
+          <w:b/>
+          <w:bCs/>
+        </w:rPr>
+        <w:t xml:space="preserve">zákon </w:t>
+      </w:r>
+      <w:r>
+        <w:rPr>
+          <w:b/>
+          <w:bCs/>
+        </w:rPr>
+        <w:t xml:space="preserve">č. </w:t>
+      </w:r>
+      <w:r>
+        <w:rPr>
+          <w:b/>
+          <w:bCs/>
+        </w:rPr>
+        <w:t>586/2003 o advokácií</w:t>
+      </w:r>
+    </w:p>
+    <w:p>
+      <w:pPr>
+        <w:pStyle w:val="Odsekzoznamu"/>
+        <w:numPr>
+          <w:ilvl w:val="0"/>
+          <w:numId w:val="1"/>
+        </w:numPr>
+        <w:jc w:val="both"/>
+      </w:pPr>
+      <w:r>
+        <w:t>musí spĺňať všeobecné podmienky – bezúhonnosť, spôsobilosť na právne úkony, vysokoškolské vzdelanie druhého stupňa</w:t>
+      </w:r>
+    </w:p>
+    <w:p>
+      <w:pPr>
+        <w:pStyle w:val="Odsekzoznamu"/>
+        <w:numPr>
+          <w:ilvl w:val="0"/>
+          <w:numId w:val="1"/>
+        </w:numPr>
+        <w:jc w:val="both"/>
+      </w:pPr>
+      <w:r>
+        <w:t>advokátska skúška</w:t>
+      </w:r>
+    </w:p>
+    <w:p>
+      <w:pPr>
+        <w:pStyle w:val="Odsekzoznamu"/>
+        <w:numPr>
+          <w:ilvl w:val="0"/>
+          <w:numId w:val="1"/>
+        </w:numPr>
+        <w:jc w:val="both"/>
+      </w:pPr>
+      <w:r>
+        <w:t>advokátsky sľub</w:t>
+      </w:r>
+    </w:p>
+    <w:p>
+      <w:pPr>
+        <w:pStyle w:val="Odsekzoznamu"/>
+        <w:numPr>
+          <w:ilvl w:val="0"/>
+          <w:numId w:val="1"/>
+        </w:numPr>
+        <w:jc w:val="both"/>
+      </w:pPr>
+      <w:r>
+        <w:t>zapísanie do advokátskej komory (zoznam advokátov) = nezávislá samosprávna stavovská organizácia</w:t>
+      </w:r>
+    </w:p>
+    <w:p>
+      <w:pPr>
+        <w:pStyle w:val="Odsekzoznamu"/>
+        <w:numPr>
+          <w:ilvl w:val="0"/>
+          <w:numId w:val="1"/>
+        </w:numPr>
+        <w:jc w:val="both"/>
+      </w:pPr>
+      <w:r>
+        <w:t>nie každý právnik je advokát</w:t>
+      </w:r>
+    </w:p>
+    <w:p>
+      <w:pPr>
+        <w:jc w:val="both"/>
+      </w:pPr>
+      <w:r>
+        <w:t>Zabezpečuje :</w:t>
+      </w:r>
+    </w:p>
+    <w:p>
+      <w:pPr>
+        <w:pStyle w:val="Odsekzoznamu"/>
+        <w:numPr>
+          <w:ilvl w:val="0"/>
+          <w:numId w:val="1"/>
+        </w:numPr>
+        <w:jc w:val="both"/>
+      </w:pPr>
+      <w:r>
+        <w:t>poskytovanie právnych služieb</w:t>
+      </w:r>
+    </w:p>
+    <w:p>
+      <w:pPr>
+        <w:pStyle w:val="Odsekzoznamu"/>
+        <w:numPr>
+          <w:ilvl w:val="0"/>
+          <w:numId w:val="1"/>
+        </w:numPr>
+        <w:jc w:val="both"/>
+      </w:pPr>
+      <w:r>
+        <w:t>kompletné právne poradenstvo</w:t>
+      </w:r>
+    </w:p>
+    <w:p>
+      <w:pPr>
+        <w:pStyle w:val="Odsekzoznamu"/>
+        <w:numPr>
+          <w:ilvl w:val="0"/>
+          <w:numId w:val="1"/>
+        </w:numPr>
+        <w:jc w:val="both"/>
+      </w:pPr>
+      <w:r>
+        <w:t>nie je potrebný pri všetkých trestných činoch</w:t>
+      </w:r>
+    </w:p>
+    <w:p>
+      <w:pPr>
+        <w:jc w:val="both"/>
+        <w:rPr>
+          <w:b/>
+          <w:bCs/>
+        </w:rPr>
+      </w:pPr>
+      <w:bookmarkStart w:id="2" w:name="_Toc21647377"/>
+      <w:r>
+        <w:rPr>
+          <w:rStyle w:val="Nadpis3Char"/>
+          <w:b/>
+          <w:bCs/>
+          <w:color w:val="auto"/>
+        </w:rPr>
+        <w:t>Advokátsky koncipient</w:t>
+      </w:r>
       <w:bookmarkEnd w:id="2"/>
-    </w:p>
-    <w:p>
-      <w:pPr>
-        <w:jc w:val="both"/>
-      </w:pPr>
-    </w:p>
-    <w:p>
-      <w:pPr>
-        <w:pStyle w:val="Odsekzoznamu"/>
-        <w:numPr>
-          <w:ilvl w:val="0"/>
-          <w:numId w:val="1"/>
-        </w:numPr>
-        <w:jc w:val="both"/>
-        <w:rPr>
-          <w:b/>
-          <w:bCs/>
-        </w:rPr>
-      </w:pPr>
-      <w:r>
-        <w:rPr>
-          <w:b/>
-          <w:bCs/>
-        </w:rPr>
-        <w:t xml:space="preserve">zákon </w:t>
-      </w:r>
-      <w:r>
-        <w:rPr>
-          <w:b/>
-          <w:bCs/>
-        </w:rPr>
-        <w:t xml:space="preserve">č. </w:t>
-      </w:r>
-      <w:r>
-        <w:rPr>
-          <w:b/>
-          <w:bCs/>
-        </w:rPr>
-        <w:t>586/2003 o advokácií</w:t>
-      </w:r>
-    </w:p>
-    <w:p>
-      <w:pPr>
-        <w:pStyle w:val="Odsekzoznamu"/>
-        <w:numPr>
-          <w:ilvl w:val="0"/>
-          <w:numId w:val="1"/>
-        </w:numPr>
-        <w:jc w:val="both"/>
-      </w:pPr>
-      <w:r>
-        <w:t>musí spĺňať všeobecné podmienky – bezúhonnosť, spôsobilosť na právne úkony, vysokoškolské vzdelanie druhého stupňa</w:t>
-      </w:r>
-    </w:p>
-    <w:p>
-      <w:pPr>
-        <w:pStyle w:val="Odsekzoznamu"/>
-        <w:numPr>
-          <w:ilvl w:val="0"/>
-          <w:numId w:val="1"/>
-        </w:numPr>
-        <w:jc w:val="both"/>
-      </w:pPr>
-      <w:r>
-        <w:t>advokátska skúška</w:t>
-      </w:r>
-    </w:p>
-    <w:p>
-      <w:pPr>
-        <w:pStyle w:val="Odsekzoznamu"/>
-        <w:numPr>
-          <w:ilvl w:val="0"/>
-          <w:numId w:val="1"/>
-        </w:numPr>
-        <w:jc w:val="both"/>
-      </w:pPr>
-      <w:r>
-        <w:t>advokátsky sľub</w:t>
-      </w:r>
-    </w:p>
-    <w:p>
-      <w:pPr>
-        <w:pStyle w:val="Odsekzoznamu"/>
-        <w:numPr>
-          <w:ilvl w:val="0"/>
-          <w:numId w:val="1"/>
-        </w:numPr>
-        <w:jc w:val="both"/>
-      </w:pPr>
-      <w:r>
-        <w:t>zapísanie do advokátskej komory (zoznam advokátov) = nezávislá samosprávna stavovská organizácia</w:t>
-      </w:r>
-    </w:p>
-    <w:p>
-      <w:pPr>
-        <w:pStyle w:val="Odsekzoznamu"/>
-        <w:numPr>
-          <w:ilvl w:val="0"/>
-          <w:numId w:val="1"/>
-        </w:numPr>
-        <w:jc w:val="both"/>
-      </w:pPr>
-      <w:r>
-        <w:t>nie každý právnik je advokát</w:t>
-      </w:r>
-    </w:p>
-    <w:p>
-      <w:pPr>
-        <w:jc w:val="both"/>
-      </w:pPr>
-      <w:r>
-        <w:t>Zabezpečuje :</w:t>
-      </w:r>
-    </w:p>
-    <w:p>
-      <w:pPr>
-        <w:pStyle w:val="Odsekzoznamu"/>
-        <w:numPr>
-          <w:ilvl w:val="0"/>
-          <w:numId w:val="1"/>
-        </w:numPr>
-        <w:jc w:val="both"/>
-      </w:pPr>
-      <w:r>
-        <w:t>poskytovanie právnych služieb</w:t>
-      </w:r>
-    </w:p>
-    <w:p>
-      <w:pPr>
-        <w:pStyle w:val="Odsekzoznamu"/>
-        <w:numPr>
-          <w:ilvl w:val="0"/>
-          <w:numId w:val="1"/>
-        </w:numPr>
-        <w:jc w:val="both"/>
-      </w:pPr>
-      <w:r>
-        <w:t>kompletné právne poradenstvo</w:t>
-      </w:r>
-    </w:p>
-    <w:p>
-      <w:pPr>
-        <w:pStyle w:val="Odsekzoznamu"/>
-        <w:numPr>
-          <w:ilvl w:val="0"/>
-          <w:numId w:val="1"/>
-        </w:numPr>
-        <w:jc w:val="both"/>
-      </w:pPr>
-      <w:r>
-        <w:t>nie je potrebný pri všetkých trestných činoch</w:t>
-      </w:r>
-    </w:p>
-    <w:p>
-      <w:pPr>
-        <w:jc w:val="both"/>
-        <w:rPr>
-          <w:b/>
-          <w:bCs/>
-        </w:rPr>
-      </w:pPr>
-      <w:bookmarkStart w:id="3" w:name="_Toc21647377"/>
-      <w:r>
-        <w:rPr>
-          <w:rStyle w:val="Nadpis3Char"/>
-          <w:b/>
-          <w:bCs/>
-          <w:color w:val="auto"/>
-        </w:rPr>
-        <w:t>Advokátsky koncipient</w:t>
-      </w:r>
-      <w:bookmarkEnd w:id="3"/>
       <w:r>
         <w:rPr>
           <w:b/>
@@ -1963,7 +1961,7 @@
           <w:u w:val="single"/>
         </w:rPr>
       </w:pPr>
-      <w:bookmarkStart w:id="4" w:name="_Toc21647378"/>
+      <w:bookmarkStart w:id="3" w:name="_Toc21647378"/>
       <w:r>
         <w:rPr>
           <w:b/>
@@ -1973,128 +1971,122 @@
         </w:rPr>
         <w:t>Sudca</w:t>
       </w:r>
+      <w:bookmarkEnd w:id="3"/>
+    </w:p>
+    <w:p>
+      <w:pPr>
+        <w:jc w:val="both"/>
+      </w:pPr>
+    </w:p>
+    <w:p>
+      <w:pPr>
+        <w:pStyle w:val="Odsekzoznamu"/>
+        <w:numPr>
+          <w:ilvl w:val="0"/>
+          <w:numId w:val="1"/>
+        </w:numPr>
+        <w:jc w:val="both"/>
+        <w:rPr>
+          <w:b/>
+          <w:bCs/>
+        </w:rPr>
+      </w:pPr>
+      <w:r>
+        <w:rPr>
+          <w:b/>
+          <w:bCs/>
+        </w:rPr>
+        <w:t xml:space="preserve">zákon </w:t>
+      </w:r>
+      <w:r>
+        <w:rPr>
+          <w:b/>
+          <w:bCs/>
+        </w:rPr>
+        <w:t xml:space="preserve">č. </w:t>
+      </w:r>
+      <w:r>
+        <w:rPr>
+          <w:b/>
+          <w:bCs/>
+        </w:rPr>
+        <w:t xml:space="preserve">385/2000 o sudcoch a prísediacich </w:t>
+      </w:r>
+    </w:p>
+    <w:p>
+      <w:pPr>
+        <w:pStyle w:val="Odsekzoznamu"/>
+        <w:numPr>
+          <w:ilvl w:val="0"/>
+          <w:numId w:val="1"/>
+        </w:numPr>
+        <w:jc w:val="both"/>
+      </w:pPr>
+      <w:r>
+        <w:t>vekový cenzus</w:t>
+      </w:r>
+      <w:r>
+        <w:t xml:space="preserve"> min. 30 rokov, 40 ústavný sudca</w:t>
+      </w:r>
+    </w:p>
+    <w:p>
+      <w:pPr>
+        <w:pStyle w:val="Odsekzoznamu"/>
+        <w:numPr>
+          <w:ilvl w:val="0"/>
+          <w:numId w:val="1"/>
+        </w:numPr>
+        <w:jc w:val="both"/>
+      </w:pPr>
+      <w:r>
+        <w:t>musí spĺňať všeobecné podmienky (bezúhonnosť, spôsobilosť na právne úkony, vysokoškolské vzdelanie druhého stupňa) plus zdravotnú spôsobilosť a trvalý pobyt v SR</w:t>
+      </w:r>
+    </w:p>
+    <w:p>
+      <w:pPr>
+        <w:pStyle w:val="Odsekzoznamu"/>
+        <w:numPr>
+          <w:ilvl w:val="0"/>
+          <w:numId w:val="1"/>
+        </w:numPr>
+        <w:jc w:val="both"/>
+      </w:pPr>
+      <w:r>
+        <w:t>môže byť požadovaná bezpečnostná previerka – verejný činiteľ v mene SR</w:t>
+      </w:r>
+    </w:p>
+    <w:p>
+      <w:pPr>
+        <w:pStyle w:val="Odsekzoznamu"/>
+        <w:numPr>
+          <w:ilvl w:val="0"/>
+          <w:numId w:val="1"/>
+        </w:numPr>
+        <w:jc w:val="both"/>
+      </w:pPr>
+      <w:r>
+        <w:t>nutná odborná justičná skúška, musí byť vykonané výberové konanie a vymenovanie prezidentom SR</w:t>
+      </w:r>
+    </w:p>
+    <w:p>
+      <w:pPr>
+        <w:jc w:val="both"/>
+        <w:rPr>
+          <w:b/>
+          <w:bCs/>
+        </w:rPr>
+      </w:pPr>
+      <w:bookmarkStart w:id="4" w:name="_Toc21647379"/>
+      <w:r>
+        <w:rPr>
+          <w:rStyle w:val="Nadpis3Char"/>
+          <w:b/>
+          <w:bCs/>
+          <w:color w:val="auto"/>
+        </w:rPr>
+        <w:t>Vyšší súdny úradník</w:t>
+      </w:r>
       <w:bookmarkEnd w:id="4"/>
-    </w:p>
-    <w:p>
-      <w:pPr>
-        <w:jc w:val="both"/>
-      </w:pPr>
-    </w:p>
-    <w:p>
-      <w:pPr>
-        <w:pStyle w:val="Odsekzoznamu"/>
-        <w:numPr>
-          <w:ilvl w:val="0"/>
-          <w:numId w:val="1"/>
-        </w:numPr>
-        <w:jc w:val="both"/>
-        <w:rPr>
-          <w:b/>
-          <w:bCs/>
-        </w:rPr>
-      </w:pPr>
-      <w:r>
-        <w:rPr>
-          <w:b/>
-          <w:bCs/>
-        </w:rPr>
-        <w:t xml:space="preserve">zákon </w:t>
-      </w:r>
-      <w:r>
-        <w:rPr>
-          <w:b/>
-          <w:bCs/>
-        </w:rPr>
-        <w:t xml:space="preserve">č. </w:t>
-      </w:r>
-      <w:r>
-        <w:rPr>
-          <w:b/>
-          <w:bCs/>
-        </w:rPr>
-        <w:t xml:space="preserve">385/2000 o sudcoch a prísediacich </w:t>
-      </w:r>
-    </w:p>
-    <w:p>
-      <w:pPr>
-        <w:pStyle w:val="Odsekzoznamu"/>
-        <w:numPr>
-          <w:ilvl w:val="0"/>
-          <w:numId w:val="1"/>
-        </w:numPr>
-        <w:jc w:val="both"/>
-      </w:pPr>
-      <w:r>
-        <w:t>vekový cenzus</w:t>
-      </w:r>
-      <w:r>
-        <w:t xml:space="preserve"> min. 30 rokov, 40 ústavný sudca</w:t>
-      </w:r>
-    </w:p>
-    <w:p>
-      <w:pPr>
-        <w:pStyle w:val="Odsekzoznamu"/>
-        <w:numPr>
-          <w:ilvl w:val="0"/>
-          <w:numId w:val="1"/>
-        </w:numPr>
-        <w:jc w:val="both"/>
-      </w:pPr>
-      <w:r>
-        <w:t>musí spĺňať všeobecné podmienky (</w:t>
-      </w:r>
-      <w:r>
-        <w:t>bezúhonnosť, spôsobilosť na právne úkony, vysokoškolské vzdelanie druhého stupňa</w:t>
-      </w:r>
-      <w:r>
-        <w:t>) plus zdravotnú spôsobilosť a trvalý pobyt v SR</w:t>
-      </w:r>
-    </w:p>
-    <w:p>
-      <w:pPr>
-        <w:pStyle w:val="Odsekzoznamu"/>
-        <w:numPr>
-          <w:ilvl w:val="0"/>
-          <w:numId w:val="1"/>
-        </w:numPr>
-        <w:jc w:val="both"/>
-      </w:pPr>
-      <w:r>
-        <w:t>môže byť požadovaná bezpečnostná previerka – verejný činiteľ v mene SR</w:t>
-      </w:r>
-    </w:p>
-    <w:p>
-      <w:pPr>
-        <w:pStyle w:val="Odsekzoznamu"/>
-        <w:numPr>
-          <w:ilvl w:val="0"/>
-          <w:numId w:val="1"/>
-        </w:numPr>
-        <w:jc w:val="both"/>
-      </w:pPr>
-      <w:r>
-        <w:t>nutná odborná justičná skúška, musí byť vykonané výberové konanie a vymenovanie prezidentom SR</w:t>
-      </w:r>
-    </w:p>
-    <w:p>
-      <w:pPr>
-        <w:jc w:val="both"/>
-        <w:rPr>
-          <w:b/>
-          <w:bCs/>
-        </w:rPr>
-      </w:pPr>
-      <w:bookmarkStart w:id="5" w:name="_Toc21647379"/>
-      <w:r>
-        <w:rPr>
-          <w:rStyle w:val="Nadpis3Char"/>
-          <w:b/>
-          <w:bCs/>
-          <w:color w:val="auto"/>
-        </w:rPr>
-        <w:t>Vyšší súdny úradník</w:t>
-      </w:r>
-      <w:bookmarkEnd w:id="5"/>
       <w:r>
         <w:rPr>
           <w:b/>
@@ -2153,7 +2145,7 @@
           <w:u w:val="single"/>
         </w:rPr>
       </w:pPr>
-      <w:bookmarkStart w:id="6" w:name="_Toc21647380"/>
+      <w:bookmarkStart w:id="5" w:name="_Toc21647380"/>
       <w:r>
         <w:rPr>
           <w:b/>
@@ -2163,93 +2155,93 @@
         </w:rPr>
         <w:t>Prokurátor</w:t>
       </w:r>
+      <w:bookmarkEnd w:id="5"/>
+    </w:p>
+    <w:p>
+      <w:pPr>
+        <w:jc w:val="both"/>
+      </w:pPr>
+    </w:p>
+    <w:p>
+      <w:pPr>
+        <w:pStyle w:val="Odsekzoznamu"/>
+        <w:numPr>
+          <w:ilvl w:val="0"/>
+          <w:numId w:val="1"/>
+        </w:numPr>
+        <w:jc w:val="both"/>
+        <w:rPr>
+          <w:b/>
+          <w:bCs/>
+        </w:rPr>
+      </w:pPr>
+      <w:r>
+        <w:rPr>
+          <w:b/>
+          <w:bCs/>
+        </w:rPr>
+        <w:t>zákon č. 154/200 o prokurátoroch a právnych čakateľoch prokuratúry</w:t>
+      </w:r>
+    </w:p>
+    <w:p>
+      <w:pPr>
+        <w:pStyle w:val="Odsekzoznamu"/>
+        <w:numPr>
+          <w:ilvl w:val="0"/>
+          <w:numId w:val="1"/>
+        </w:numPr>
+        <w:jc w:val="both"/>
+      </w:pPr>
+      <w:r>
+        <w:t>musí spĺňať všeobecné podmienky (bezúhonnosť, spôsobilosť na právne úkony, vysokoškolské vzdelanie druhého stupňa) a trvalý pobyt v SR</w:t>
+      </w:r>
+    </w:p>
+    <w:p>
+      <w:pPr>
+        <w:pStyle w:val="Odsekzoznamu"/>
+        <w:numPr>
+          <w:ilvl w:val="0"/>
+          <w:numId w:val="1"/>
+        </w:numPr>
+        <w:jc w:val="both"/>
+      </w:pPr>
+      <w:r>
+        <w:t>minimálny vek 25 rokov</w:t>
+      </w:r>
+    </w:p>
+    <w:p>
+      <w:pPr>
+        <w:pStyle w:val="Odsekzoznamu"/>
+        <w:numPr>
+          <w:ilvl w:val="0"/>
+          <w:numId w:val="1"/>
+        </w:numPr>
+        <w:jc w:val="both"/>
+      </w:pPr>
+      <w:r>
+        <w:t>vyžadovaná odborná justičná skúška, musí prebehnúť výberové konanie a vymenovanie do funkcie</w:t>
+      </w:r>
+    </w:p>
+    <w:p>
+      <w:pPr>
+        <w:pStyle w:val="Nadpis3"/>
+        <w:jc w:val="both"/>
+        <w:rPr>
+          <w:b/>
+          <w:bCs/>
+          <w:color w:val="auto"/>
+        </w:rPr>
+      </w:pPr>
+      <w:bookmarkStart w:id="6" w:name="_Toc21647381"/>
+      <w:r>
+        <w:rPr>
+          <w:b/>
+          <w:bCs/>
+          <w:color w:val="auto"/>
+        </w:rPr>
+        <w:t>Právny čakateľ prokuratúry</w:t>
+      </w:r>
       <w:bookmarkEnd w:id="6"/>
-    </w:p>
-    <w:p>
-      <w:pPr>
-        <w:jc w:val="both"/>
-      </w:pPr>
-    </w:p>
-    <w:p>
-      <w:pPr>
-        <w:pStyle w:val="Odsekzoznamu"/>
-        <w:numPr>
-          <w:ilvl w:val="0"/>
-          <w:numId w:val="1"/>
-        </w:numPr>
-        <w:jc w:val="both"/>
-        <w:rPr>
-          <w:b/>
-          <w:bCs/>
-        </w:rPr>
-      </w:pPr>
-      <w:r>
-        <w:rPr>
-          <w:b/>
-          <w:bCs/>
-        </w:rPr>
-        <w:t>zákon č. 154/200 o prokurátoroch a právnych čakateľoch prokuratúry</w:t>
-      </w:r>
-    </w:p>
-    <w:p>
-      <w:pPr>
-        <w:pStyle w:val="Odsekzoznamu"/>
-        <w:numPr>
-          <w:ilvl w:val="0"/>
-          <w:numId w:val="1"/>
-        </w:numPr>
-        <w:jc w:val="both"/>
-      </w:pPr>
-      <w:r>
-        <w:t>musí spĺňať všeobecné podmienky (bezúhonnosť, spôsobilosť na právne úkony, vysokoškolské vzdelanie druhého stupňa) a trvalý pobyt v SR</w:t>
-      </w:r>
-    </w:p>
-    <w:p>
-      <w:pPr>
-        <w:pStyle w:val="Odsekzoznamu"/>
-        <w:numPr>
-          <w:ilvl w:val="0"/>
-          <w:numId w:val="1"/>
-        </w:numPr>
-        <w:jc w:val="both"/>
-      </w:pPr>
-      <w:r>
-        <w:t>minimálny vek 25 rokov</w:t>
-      </w:r>
-    </w:p>
-    <w:p>
-      <w:pPr>
-        <w:pStyle w:val="Odsekzoznamu"/>
-        <w:numPr>
-          <w:ilvl w:val="0"/>
-          <w:numId w:val="1"/>
-        </w:numPr>
-        <w:jc w:val="both"/>
-      </w:pPr>
-      <w:r>
-        <w:t>vyžadovaná odborná justičná skúška, musí prebehnúť výberové konanie a vymenovanie do funkcie</w:t>
-      </w:r>
-    </w:p>
-    <w:p>
-      <w:pPr>
-        <w:pStyle w:val="Nadpis3"/>
-        <w:jc w:val="both"/>
-        <w:rPr>
-          <w:b/>
-          <w:bCs/>
-          <w:color w:val="auto"/>
-        </w:rPr>
-      </w:pPr>
-      <w:bookmarkStart w:id="7" w:name="_Toc21647381"/>
-      <w:r>
-        <w:rPr>
-          <w:b/>
-          <w:bCs/>
-          <w:color w:val="auto"/>
-        </w:rPr>
-        <w:t>Právny čakateľ prokuratúry</w:t>
-      </w:r>
-      <w:bookmarkEnd w:id="7"/>
       <w:r>
         <w:rPr>
           <w:b/>
@@ -2314,7 +2306,7 @@
           <w:u w:val="single"/>
         </w:rPr>
       </w:pPr>
-      <w:bookmarkStart w:id="8" w:name="_Toc21647382"/>
+      <w:bookmarkStart w:id="7" w:name="_Toc21647382"/>
       <w:r>
         <w:rPr>
           <w:b/>
@@ -2324,7 +2316,7 @@
         </w:rPr>
         <w:t>Súdny exekútor</w:t>
       </w:r>
-      <w:bookmarkEnd w:id="8"/>
+      <w:bookmarkEnd w:id="7"/>
     </w:p>
     <w:p>
       <w:pPr>
@@ -2376,13 +2368,7 @@
         <w:jc w:val="both"/>
       </w:pPr>
       <w:r>
-        <w:t xml:space="preserve">vyžadované všeobecné podmienky </w:t>
-      </w:r>
-      <w:r>
-        <w:t>(bezúhonnosť, spôsobilosť na právne úkony, vysokoškolské vzdelanie druhého stupňa</w:t>
-      </w:r>
-      <w:r>
-        <w:t>)</w:t>
+        <w:t>vyžadované všeobecné podmienky (bezúhonnosť, spôsobilosť na právne úkony, vysokoškolské vzdelanie druhého stupňa)</w:t>
       </w:r>
     </w:p>
     <w:p>
@@ -2466,7 +2452,7 @@
           <w:u w:val="single"/>
         </w:rPr>
       </w:pPr>
-      <w:bookmarkStart w:id="9" w:name="_Toc21647383"/>
+      <w:bookmarkStart w:id="8" w:name="_Toc21647383"/>
       <w:r>
         <w:rPr>
           <w:b/>
@@ -2476,33 +2462,140 @@
         </w:rPr>
         <w:t>Notár</w:t>
       </w:r>
+      <w:bookmarkEnd w:id="8"/>
+    </w:p>
+    <w:p>
+      <w:pPr>
+        <w:jc w:val="both"/>
+      </w:pPr>
+    </w:p>
+    <w:p>
+      <w:pPr>
+        <w:pStyle w:val="Odsekzoznamu"/>
+        <w:numPr>
+          <w:ilvl w:val="0"/>
+          <w:numId w:val="1"/>
+        </w:numPr>
+        <w:jc w:val="both"/>
+        <w:rPr>
+          <w:b/>
+          <w:bCs/>
+        </w:rPr>
+      </w:pPr>
+      <w:r>
+        <w:rPr>
+          <w:b/>
+          <w:bCs/>
+        </w:rPr>
+        <w:t>zákon č. 323/1992 o notároch a notárskej činnosti</w:t>
+      </w:r>
+    </w:p>
+    <w:p>
+      <w:pPr>
+        <w:pStyle w:val="Odsekzoznamu"/>
+        <w:numPr>
+          <w:ilvl w:val="0"/>
+          <w:numId w:val="1"/>
+        </w:numPr>
+        <w:jc w:val="both"/>
+      </w:pPr>
+      <w:r>
+        <w:t>vyžadované všeobecné podmienky (bezúhonnosť, spôsobilosť na právne úkony, vysokoškolské vzdelanie druhého stupňa)</w:t>
+      </w:r>
+    </w:p>
+    <w:p>
+      <w:pPr>
+        <w:pStyle w:val="Odsekzoznamu"/>
+        <w:numPr>
+          <w:ilvl w:val="0"/>
+          <w:numId w:val="1"/>
+        </w:numPr>
+        <w:jc w:val="both"/>
+      </w:pPr>
+      <w:r>
+        <w:t>požadovaná prax minimálne 5 rokov, z toho minimálne 2 roky notárskej praxe</w:t>
+      </w:r>
+    </w:p>
+    <w:p>
+      <w:pPr>
+        <w:pStyle w:val="Odsekzoznamu"/>
+        <w:numPr>
+          <w:ilvl w:val="0"/>
+          <w:numId w:val="1"/>
+        </w:numPr>
+        <w:jc w:val="both"/>
+      </w:pPr>
+      <w:r>
+        <w:t>nutná notárska skúška (alebo advokátska alebo justičná)</w:t>
+      </w:r>
+    </w:p>
+    <w:p>
+      <w:pPr>
+        <w:pStyle w:val="Odsekzoznamu"/>
+        <w:numPr>
+          <w:ilvl w:val="0"/>
+          <w:numId w:val="1"/>
+        </w:numPr>
+        <w:jc w:val="both"/>
+      </w:pPr>
+      <w:r>
+        <w:t>prebieha výberové konanie</w:t>
+      </w:r>
+    </w:p>
+    <w:p>
+      <w:pPr>
+        <w:pStyle w:val="Nadpis3"/>
+        <w:jc w:val="both"/>
+        <w:rPr>
+          <w:b/>
+          <w:bCs/>
+          <w:color w:val="auto"/>
+        </w:rPr>
+      </w:pPr>
+      <w:bookmarkStart w:id="9" w:name="_Toc21647384"/>
+      <w:r>
+        <w:rPr>
+          <w:b/>
+          <w:bCs/>
+          <w:color w:val="auto"/>
+        </w:rPr>
+        <w:t>Notársky koncipient</w:t>
+      </w:r>
       <w:bookmarkEnd w:id="9"/>
     </w:p>
     <w:p>
       <w:pPr>
-        <w:jc w:val="both"/>
-      </w:pPr>
-    </w:p>
-    <w:p>
-      <w:pPr>
         <w:pStyle w:val="Odsekzoznamu"/>
         <w:numPr>
           <w:ilvl w:val="0"/>
           <w:numId w:val="1"/>
         </w:numPr>
         <w:jc w:val="both"/>
-        <w:rPr>
-          <w:b/>
-          <w:bCs/>
-        </w:rPr>
-      </w:pPr>
-      <w:r>
-        <w:rPr>
-          <w:b/>
-          <w:bCs/>
-        </w:rPr>
-        <w:t>zákon č. 323/1992 o notároch a notárskej činnosti</w:t>
-      </w:r>
+      </w:pPr>
+      <w:r>
+        <w:t>po škole</w:t>
+      </w:r>
+    </w:p>
+    <w:p>
+      <w:pPr>
+        <w:pStyle w:val="Nadpis3"/>
+        <w:jc w:val="both"/>
+        <w:rPr>
+          <w:b/>
+          <w:bCs/>
+          <w:color w:val="auto"/>
+        </w:rPr>
+      </w:pPr>
+      <w:bookmarkStart w:id="10" w:name="_Toc21647385"/>
+      <w:r>
+        <w:rPr>
+          <w:b/>
+          <w:bCs/>
+          <w:color w:val="auto"/>
+        </w:rPr>
+        <w:t>Notársky kandidát</w:t>
+      </w:r>
+      <w:bookmarkEnd w:id="10"/>
     </w:p>
     <w:p>
       <w:pPr>
@@ -2514,7 +2607,7 @@
         <w:jc w:val="both"/>
       </w:pPr>
       <w:r>
-        <w:t>vyžadované všeobecné podmienky (bezúhonnosť, spôsobilosť na právne úkony, vysokoškolské vzdelanie druhého stupňa)</w:t>
+        <w:t>po vykonaní notárskej skúšky</w:t>
       </w:r>
     </w:p>
     <w:p>
@@ -2527,19 +2620,7 @@
         <w:jc w:val="both"/>
       </w:pPr>
       <w:r>
-        <w:t xml:space="preserve">požadovaná prax minimálne 5 rokov, z toho minimálne </w:t>
-      </w:r>
-      <w:r>
-        <w:t>2</w:t>
-      </w:r>
-      <w:r>
-        <w:t xml:space="preserve"> roky </w:t>
-      </w:r>
-      <w:r>
-        <w:t>notárskej</w:t>
-      </w:r>
-      <w:r>
-        <w:t xml:space="preserve"> praxe</w:t>
+        <w:t>zapísaný v zozname kandidátov</w:t>
       </w:r>
     </w:p>
     <w:p>
@@ -2552,25 +2633,33 @@
         <w:jc w:val="both"/>
       </w:pPr>
       <w:r>
-        <w:t>nutná notárska skúška (alebo advokátska alebo justičná)</w:t>
-      </w:r>
-    </w:p>
-    <w:p>
-      <w:pPr>
-        <w:pStyle w:val="Odsekzoznamu"/>
-        <w:numPr>
-          <w:ilvl w:val="0"/>
-          <w:numId w:val="1"/>
-        </w:numPr>
-        <w:jc w:val="both"/>
-      </w:pPr>
-      <w:r>
-        <w:t>prebieha výberové konanie</w:t>
-      </w:r>
-    </w:p>
-    <w:p>
-      <w:pPr>
-        <w:pStyle w:val="Nadpis3"/>
+        <w:t>právna prax 3 roky</w:t>
+      </w:r>
+    </w:p>
+    <w:p>
+      <w:pPr>
+        <w:jc w:val="both"/>
+      </w:pPr>
+    </w:p>
+    <w:p>
+      <w:pPr>
+        <w:jc w:val="both"/>
+      </w:pPr>
+      <w:r>
+        <w:t>Súdny exekútor aj notár vykonávajú donucovaciu funkciu SR, sú to verejní činitelia, prezumpcia pravdivosti – nevykonávajú svoju prácu v prospech klienta (napr. advokát), úmyselné prilepšenie je brané ako trestný čin</w:t>
+      </w:r>
+    </w:p>
+    <w:p>
+      <w:pPr>
+        <w:jc w:val="both"/>
+      </w:pPr>
+      <w:r>
+        <w:br w:type="page"/>
+      </w:r>
+    </w:p>
+    <w:p>
+      <w:pPr>
+        <w:pStyle w:val="Nadpis1"/>
         <w:jc w:val="both"/>
         <w:rPr>
           <w:b/>
@@ -2578,134 +2667,19 @@
           <w:color w:val="auto"/>
         </w:rPr>
       </w:pPr>
-      <w:bookmarkStart w:id="10" w:name="_Toc21647384"/>
+      <w:bookmarkStart w:id="11" w:name="_Toc21647386"/>
       <w:r>
         <w:rPr>
           <w:b/>
           <w:bCs/>
           <w:color w:val="auto"/>
         </w:rPr>
-        <w:t>Notársky koncipient</w:t>
-      </w:r>
-      <w:bookmarkEnd w:id="10"/>
-    </w:p>
-    <w:p>
-      <w:pPr>
-        <w:pStyle w:val="Odsekzoznamu"/>
-        <w:numPr>
-          <w:ilvl w:val="0"/>
-          <w:numId w:val="1"/>
-        </w:numPr>
-        <w:jc w:val="both"/>
-      </w:pPr>
-      <w:r>
-        <w:t>po škole</w:t>
-      </w:r>
-    </w:p>
-    <w:p>
-      <w:pPr>
-        <w:pStyle w:val="Nadpis3"/>
-        <w:jc w:val="both"/>
-        <w:rPr>
-          <w:b/>
-          <w:bCs/>
-          <w:color w:val="auto"/>
-        </w:rPr>
-      </w:pPr>
-      <w:bookmarkStart w:id="11" w:name="_Toc21647385"/>
-      <w:r>
-        <w:rPr>
-          <w:b/>
-          <w:bCs/>
-          <w:color w:val="auto"/>
-        </w:rPr>
-        <w:t>Notársky kandidát</w:t>
+        <w:t>Slov-Lex, právny informačný systém</w:t>
       </w:r>
       <w:bookmarkEnd w:id="11"/>
     </w:p>
     <w:p>
       <w:pPr>
-        <w:pStyle w:val="Odsekzoznamu"/>
-        <w:numPr>
-          <w:ilvl w:val="0"/>
-          <w:numId w:val="1"/>
-        </w:numPr>
-        <w:jc w:val="both"/>
-      </w:pPr>
-      <w:r>
-        <w:t>po vykonaní notárskej skúšky</w:t>
-      </w:r>
-    </w:p>
-    <w:p>
-      <w:pPr>
-        <w:pStyle w:val="Odsekzoznamu"/>
-        <w:numPr>
-          <w:ilvl w:val="0"/>
-          <w:numId w:val="1"/>
-        </w:numPr>
-        <w:jc w:val="both"/>
-      </w:pPr>
-      <w:r>
-        <w:t>zapísaný v zozname kandidátov</w:t>
-      </w:r>
-    </w:p>
-    <w:p>
-      <w:pPr>
-        <w:pStyle w:val="Odsekzoznamu"/>
-        <w:numPr>
-          <w:ilvl w:val="0"/>
-          <w:numId w:val="1"/>
-        </w:numPr>
-        <w:jc w:val="both"/>
-      </w:pPr>
-      <w:r>
-        <w:t>právna prax 3 roky</w:t>
-      </w:r>
-    </w:p>
-    <w:p>
-      <w:pPr>
-        <w:jc w:val="both"/>
-      </w:pPr>
-    </w:p>
-    <w:p>
-      <w:pPr>
-        <w:jc w:val="both"/>
-      </w:pPr>
-      <w:r>
-        <w:t>Súdny exekútor aj notár vykonávajú donucovaciu funkciu SR, sú to verejní činitelia, prezumpcia pravdivosti – nevykonávajú svoju prácu v prospech klienta (napr. advokát), úmyselné prilepšenie je brané ako trestný čin</w:t>
-      </w:r>
-    </w:p>
-    <w:p>
-      <w:pPr>
-        <w:jc w:val="both"/>
-      </w:pPr>
-      <w:r>
-        <w:br w:type="page"/>
-      </w:r>
-    </w:p>
-    <w:p>
-      <w:pPr>
-        <w:pStyle w:val="Nadpis1"/>
-        <w:jc w:val="both"/>
-        <w:rPr>
-          <w:b/>
-          <w:bCs/>
-          <w:color w:val="auto"/>
-        </w:rPr>
-      </w:pPr>
-      <w:bookmarkStart w:id="12" w:name="_Toc21647386"/>
-      <w:r>
-        <w:rPr>
-          <w:b/>
-          <w:bCs/>
-          <w:color w:val="auto"/>
-        </w:rPr>
-        <w:t>Slov-Lex, právny informačný systém</w:t>
-      </w:r>
-      <w:bookmarkEnd w:id="12"/>
-    </w:p>
-    <w:p>
-      <w:pPr>
         <w:jc w:val="both"/>
       </w:pPr>
     </w:p>
@@ -2763,13 +2737,7 @@
         <w:t>štátom</w:t>
       </w:r>
       <w:r>
-        <w:t xml:space="preserve"> kodifikovanej úprave, terminologicky jasný, presný a jednotný (</w:t>
-      </w:r>
-      <w:r>
-        <w:t>zákony SR sa musia zhodovať</w:t>
-      </w:r>
-      <w:r>
-        <w:t xml:space="preserve">), vo forme imperatívu. </w:t>
+        <w:t xml:space="preserve"> kodifikovanej úprave, terminologicky jasný, presný a jednotný (zákony SR sa musia zhodovať), vo forme imperatívu. </w:t>
       </w:r>
     </w:p>
     <w:p>
@@ -2788,7 +2756,7 @@
           <w:u w:val="single"/>
         </w:rPr>
       </w:pPr>
-      <w:bookmarkStart w:id="13" w:name="_Toc21647387"/>
+      <w:bookmarkStart w:id="12" w:name="_Toc21647387"/>
       <w:r>
         <w:rPr>
           <w:b/>
@@ -2798,7 +2766,7 @@
         </w:rPr>
         <w:t>Štruktúra predpisu</w:t>
       </w:r>
-      <w:bookmarkEnd w:id="13"/>
+      <w:bookmarkEnd w:id="12"/>
       <w:r>
         <w:rPr>
           <w:b/>
@@ -2883,7 +2851,7 @@
           <w:u w:val="single"/>
         </w:rPr>
       </w:pPr>
-      <w:bookmarkStart w:id="14" w:name="_Toc21647388"/>
+      <w:bookmarkStart w:id="13" w:name="_Toc21647388"/>
       <w:r>
         <w:rPr>
           <w:b/>
@@ -2893,7 +2861,7 @@
         </w:rPr>
         <w:t>Požiadavky na právny predpis</w:t>
       </w:r>
-      <w:bookmarkEnd w:id="14"/>
+      <w:bookmarkEnd w:id="13"/>
     </w:p>
     <w:p>
       <w:pPr>
@@ -3013,7 +2981,7 @@
           <w:u w:val="single"/>
         </w:rPr>
       </w:pPr>
-      <w:bookmarkStart w:id="15" w:name="_Toc21647389"/>
+      <w:bookmarkStart w:id="14" w:name="_Toc21647389"/>
       <w:r>
         <w:rPr>
           <w:b/>
@@ -3033,7 +3001,7 @@
         </w:rPr>
         <w:t>Lexe</w:t>
       </w:r>
-      <w:bookmarkEnd w:id="15"/>
+      <w:bookmarkEnd w:id="14"/>
       <w:proofErr w:type="spellEnd"/>
     </w:p>
     <w:p>
@@ -3106,7 +3074,7 @@
           <w:color w:val="auto"/>
         </w:rPr>
       </w:pPr>
-      <w:bookmarkStart w:id="16" w:name="_Toc21647390"/>
+      <w:bookmarkStart w:id="15" w:name="_Toc21647390"/>
       <w:r>
         <w:rPr>
           <w:b/>
@@ -3115,7 +3083,7 @@
         </w:rPr>
         <w:t>Zákon o vysokých školách</w:t>
       </w:r>
-      <w:bookmarkEnd w:id="16"/>
+      <w:bookmarkEnd w:id="15"/>
     </w:p>
     <w:p>
       <w:pPr>
@@ -3133,7 +3101,7 @@
           <w:u w:val="single"/>
         </w:rPr>
       </w:pPr>
-      <w:bookmarkStart w:id="17" w:name="_Toc21647391"/>
+      <w:bookmarkStart w:id="16" w:name="_Toc21647391"/>
       <w:r>
         <w:rPr>
           <w:b/>
@@ -3143,7 +3111,7 @@
         </w:rPr>
         <w:t>Vysoké školy</w:t>
       </w:r>
-      <w:bookmarkEnd w:id="17"/>
+      <w:bookmarkEnd w:id="16"/>
     </w:p>
     <w:p>
       <w:pPr>
@@ -3235,7 +3203,7 @@
           <w:color w:val="auto"/>
         </w:rPr>
       </w:pPr>
-      <w:bookmarkStart w:id="18" w:name="_Toc21647392"/>
+      <w:bookmarkStart w:id="17" w:name="_Toc21647392"/>
       <w:r>
         <w:rPr>
           <w:b/>
@@ -3259,6 +3227,98 @@
         </w:rPr>
         <w:t>:</w:t>
       </w:r>
+      <w:bookmarkEnd w:id="17"/>
+    </w:p>
+    <w:p>
+      <w:pPr>
+        <w:pStyle w:val="Odsekzoznamu"/>
+        <w:numPr>
+          <w:ilvl w:val="0"/>
+          <w:numId w:val="5"/>
+        </w:numPr>
+        <w:jc w:val="both"/>
+      </w:pPr>
+      <w:r>
+        <w:t>bakalár (Bc.) – základné teoretické poznatky, štátnica a bakalárska práca, (</w:t>
+      </w:r>
+      <w:r>
+        <w:t>3-4 roky alebo 4-5)</w:t>
+      </w:r>
+    </w:p>
+    <w:p>
+      <w:pPr>
+        <w:pStyle w:val="Odsekzoznamu"/>
+        <w:numPr>
+          <w:ilvl w:val="0"/>
+          <w:numId w:val="5"/>
+        </w:numPr>
+        <w:jc w:val="both"/>
+      </w:pPr>
+      <w:r>
+        <w:t>magister (Mgr.) inžinier (Ing.) – aplikovanie vedeckých metód (2-3 roky alebo 3-4)</w:t>
+      </w:r>
+    </w:p>
+    <w:p>
+      <w:pPr>
+        <w:pStyle w:val="Odsekzoznamu"/>
+        <w:jc w:val="both"/>
+      </w:pPr>
+      <w:r>
+        <w:t xml:space="preserve">vykonaním </w:t>
+      </w:r>
+      <w:r>
+        <w:t>rigorózneho</w:t>
+      </w:r>
+      <w:r>
+        <w:t xml:space="preserve"> konania a skúšky </w:t>
+      </w:r>
+      <w:r>
+        <w:t xml:space="preserve"> </w:t>
+      </w:r>
+      <w:r>
+        <w:t xml:space="preserve">po II. stupni možno získať </w:t>
+      </w:r>
+      <w:proofErr w:type="spellStart"/>
+      <w:r>
+        <w:t>Judr.</w:t>
+      </w:r>
+      <w:proofErr w:type="spellEnd"/>
+      <w:r>
+        <w:t>, ale nie je to stupeň štúdia, ani podmienka výkonu práce</w:t>
+      </w:r>
+    </w:p>
+    <w:p>
+      <w:pPr>
+        <w:pStyle w:val="Odsekzoznamu"/>
+        <w:numPr>
+          <w:ilvl w:val="0"/>
+          <w:numId w:val="5"/>
+        </w:numPr>
+        <w:jc w:val="both"/>
+      </w:pPr>
+      <w:r>
+        <w:t>PhD. – obhajoba dizertačnej práce (3-4 roky)</w:t>
+      </w:r>
+    </w:p>
+    <w:p>
+      <w:pPr>
+        <w:pStyle w:val="Nadpis3"/>
+        <w:jc w:val="both"/>
+        <w:rPr>
+          <w:b/>
+          <w:bCs/>
+          <w:color w:val="auto"/>
+        </w:rPr>
+      </w:pPr>
+      <w:bookmarkStart w:id="18" w:name="_Toc21647393"/>
+      <w:r>
+        <w:rPr>
+          <w:b/>
+          <w:bCs/>
+          <w:color w:val="auto"/>
+        </w:rPr>
+        <w:t>Metódy vzdelania :</w:t>
+      </w:r>
       <w:bookmarkEnd w:id="18"/>
     </w:p>
     <w:p>
@@ -3266,70 +3326,25 @@
         <w:pStyle w:val="Odsekzoznamu"/>
         <w:numPr>
           <w:ilvl w:val="0"/>
-          <w:numId w:val="5"/>
-        </w:numPr>
-        <w:jc w:val="both"/>
-      </w:pPr>
-      <w:r>
-        <w:t>bakalár (Bc.) – základné teoretické poznatky, štátnica a bakalárska práca, (</w:t>
-      </w:r>
-      <w:r>
-        <w:t>3-4 roky alebo 4-5)</w:t>
-      </w:r>
-    </w:p>
-    <w:p>
-      <w:pPr>
-        <w:pStyle w:val="Odsekzoznamu"/>
-        <w:numPr>
-          <w:ilvl w:val="0"/>
-          <w:numId w:val="5"/>
-        </w:numPr>
-        <w:jc w:val="both"/>
-      </w:pPr>
-      <w:r>
-        <w:t>magister (Mgr.) inžinier (Ing.) – aplikovanie vedeckých metód (2-3 roky alebo 3-4)</w:t>
-      </w:r>
-    </w:p>
-    <w:p>
-      <w:pPr>
-        <w:pStyle w:val="Odsekzoznamu"/>
-        <w:jc w:val="both"/>
-      </w:pPr>
-      <w:r>
-        <w:t xml:space="preserve">vykonaním </w:t>
-      </w:r>
-      <w:r>
-        <w:t>rigorózneho</w:t>
-      </w:r>
-      <w:r>
-        <w:t xml:space="preserve"> konania a skúšky </w:t>
-      </w:r>
-      <w:r>
-        <w:t xml:space="preserve"> </w:t>
-      </w:r>
-      <w:r>
-        <w:t xml:space="preserve">po II. stupni možno získať </w:t>
-      </w:r>
-      <w:proofErr w:type="spellStart"/>
-      <w:r>
-        <w:t>Judr.</w:t>
-      </w:r>
-      <w:proofErr w:type="spellEnd"/>
-      <w:r>
-        <w:t>, ale nie je to stupeň štúdia, ani podmienka výkonu práce</w:t>
-      </w:r>
-    </w:p>
-    <w:p>
-      <w:pPr>
-        <w:pStyle w:val="Odsekzoznamu"/>
-        <w:numPr>
-          <w:ilvl w:val="0"/>
-          <w:numId w:val="5"/>
-        </w:numPr>
-        <w:jc w:val="both"/>
-      </w:pPr>
-      <w:r>
-        <w:t>PhD. – obhajoba dizertačnej práce (3-4 roky)</w:t>
+          <w:numId w:val="6"/>
+        </w:numPr>
+        <w:jc w:val="both"/>
+      </w:pPr>
+      <w:r>
+        <w:t>prezenčná</w:t>
+      </w:r>
+    </w:p>
+    <w:p>
+      <w:pPr>
+        <w:pStyle w:val="Odsekzoznamu"/>
+        <w:numPr>
+          <w:ilvl w:val="0"/>
+          <w:numId w:val="6"/>
+        </w:numPr>
+        <w:jc w:val="both"/>
+      </w:pPr>
+      <w:r>
+        <w:t>distančná</w:t>
       </w:r>
     </w:p>
     <w:p>
@@ -3342,54 +3357,7 @@
           <w:color w:val="auto"/>
         </w:rPr>
       </w:pPr>
-      <w:bookmarkStart w:id="19" w:name="_Toc21647393"/>
-      <w:r>
-        <w:rPr>
-          <w:b/>
-          <w:bCs/>
-          <w:color w:val="auto"/>
-        </w:rPr>
-        <w:t>Metódy vzdelania :</w:t>
-      </w:r>
-      <w:bookmarkEnd w:id="19"/>
-    </w:p>
-    <w:p>
-      <w:pPr>
-        <w:pStyle w:val="Odsekzoznamu"/>
-        <w:numPr>
-          <w:ilvl w:val="0"/>
-          <w:numId w:val="6"/>
-        </w:numPr>
-        <w:jc w:val="both"/>
-      </w:pPr>
-      <w:r>
-        <w:t>prezenčná</w:t>
-      </w:r>
-    </w:p>
-    <w:p>
-      <w:pPr>
-        <w:pStyle w:val="Odsekzoznamu"/>
-        <w:numPr>
-          <w:ilvl w:val="0"/>
-          <w:numId w:val="6"/>
-        </w:numPr>
-        <w:jc w:val="both"/>
-      </w:pPr>
-      <w:r>
-        <w:t>distančná</w:t>
-      </w:r>
-    </w:p>
-    <w:p>
-      <w:pPr>
-        <w:pStyle w:val="Nadpis3"/>
-        <w:jc w:val="both"/>
-        <w:rPr>
-          <w:b/>
-          <w:bCs/>
-          <w:color w:val="auto"/>
-        </w:rPr>
-      </w:pPr>
-      <w:bookmarkStart w:id="20" w:name="_Toc21647394"/>
+      <w:bookmarkStart w:id="19" w:name="_Toc21647394"/>
       <w:r>
         <w:rPr>
           <w:b/>
@@ -3407,74 +3375,76 @@
         </w:rPr>
         <w:t xml:space="preserve"> :</w:t>
       </w:r>
+      <w:bookmarkEnd w:id="19"/>
+    </w:p>
+    <w:p>
+      <w:pPr>
+        <w:pStyle w:val="Odsekzoznamu"/>
+        <w:numPr>
+          <w:ilvl w:val="0"/>
+          <w:numId w:val="7"/>
+        </w:numPr>
+        <w:jc w:val="both"/>
+      </w:pPr>
+      <w:r>
+        <w:t>verejné – zriadené zákonom (sídlo, pôsobnosť, subjektivita)</w:t>
+      </w:r>
+    </w:p>
+    <w:p>
+      <w:pPr>
+        <w:pStyle w:val="Odsekzoznamu"/>
+        <w:numPr>
+          <w:ilvl w:val="0"/>
+          <w:numId w:val="7"/>
+        </w:numPr>
+        <w:jc w:val="both"/>
+      </w:pPr>
+      <w:r>
+        <w:t>štátne – vojenské, policajné a zdravotnícke (pod ministerstvom, rozpočtové, organizácie s príspevkami)</w:t>
+      </w:r>
+    </w:p>
+    <w:p>
+      <w:pPr>
+        <w:pStyle w:val="Odsekzoznamu"/>
+        <w:numPr>
+          <w:ilvl w:val="0"/>
+          <w:numId w:val="7"/>
+        </w:numPr>
+        <w:jc w:val="both"/>
+      </w:pPr>
+      <w:r>
+        <w:t>súkromné – dokázanie podmienok, akreditácia, schválené vládou – udelí nielen možnosť ale aj povinnosť vzniku)</w:t>
+      </w:r>
+    </w:p>
+    <w:p>
+      <w:pPr>
+        <w:pStyle w:val="Odsekzoznamu"/>
+        <w:numPr>
+          <w:ilvl w:val="0"/>
+          <w:numId w:val="7"/>
+        </w:numPr>
+        <w:jc w:val="both"/>
+      </w:pPr>
+      <w:r>
+        <w:t xml:space="preserve">zahraničné </w:t>
+      </w:r>
+      <w:r>
+        <w:t>–</w:t>
+      </w:r>
+      <w:r>
+        <w:t xml:space="preserve"> </w:t>
+      </w:r>
+      <w:r>
+        <w:t>sídlo mimo SR, plniace podmienky SR, predkladajú správy</w:t>
+      </w:r>
+    </w:p>
+    <w:p>
+      <w:pPr>
+        <w:spacing w:after="0"/>
+        <w:jc w:val="both"/>
+      </w:pPr>
+      <w:bookmarkStart w:id="20" w:name="_GoBack"/>
       <w:bookmarkEnd w:id="20"/>
-    </w:p>
-    <w:p>
-      <w:pPr>
-        <w:pStyle w:val="Odsekzoznamu"/>
-        <w:numPr>
-          <w:ilvl w:val="0"/>
-          <w:numId w:val="7"/>
-        </w:numPr>
-        <w:jc w:val="both"/>
-      </w:pPr>
-      <w:r>
-        <w:t>verejné – zriadené zákonom (sídlo, pôsobnosť, subjektivita)</w:t>
-      </w:r>
-    </w:p>
-    <w:p>
-      <w:pPr>
-        <w:pStyle w:val="Odsekzoznamu"/>
-        <w:numPr>
-          <w:ilvl w:val="0"/>
-          <w:numId w:val="7"/>
-        </w:numPr>
-        <w:jc w:val="both"/>
-      </w:pPr>
-      <w:r>
-        <w:t>štátne – vojenské, policajné a zdravotnícke (pod ministerstvom, rozpočtové, organizácie s príspevkami)</w:t>
-      </w:r>
-    </w:p>
-    <w:p>
-      <w:pPr>
-        <w:pStyle w:val="Odsekzoznamu"/>
-        <w:numPr>
-          <w:ilvl w:val="0"/>
-          <w:numId w:val="7"/>
-        </w:numPr>
-        <w:jc w:val="both"/>
-      </w:pPr>
-      <w:r>
-        <w:t>súkromné – dokázanie podmienok, akreditácia, schválené vládou – udelí nielen možnosť ale aj povinnosť vzniku)</w:t>
-      </w:r>
-    </w:p>
-    <w:p>
-      <w:pPr>
-        <w:pStyle w:val="Odsekzoznamu"/>
-        <w:numPr>
-          <w:ilvl w:val="0"/>
-          <w:numId w:val="7"/>
-        </w:numPr>
-        <w:jc w:val="both"/>
-      </w:pPr>
-      <w:r>
-        <w:t xml:space="preserve">zahraničné </w:t>
-      </w:r>
-      <w:r>
-        <w:t>–</w:t>
-      </w:r>
-      <w:r>
-        <w:t xml:space="preserve"> </w:t>
-      </w:r>
-      <w:r>
-        <w:t>sídlo mimo SR, plniace podmienky SR, predkladajú správy</w:t>
-      </w:r>
-    </w:p>
-    <w:p>
-      <w:pPr>
-        <w:spacing w:after="0"/>
-        <w:jc w:val="both"/>
-      </w:pPr>
     </w:p>
     <w:p>
       <w:pPr>
@@ -3733,6 +3703,7 @@
         <w:docPartUnique/>
       </w:docPartObj>
     </w:sdtPr>
+    <w:sdtEndPr/>
     <w:sdtContent>
       <w:p>
         <w:pPr>
@@ -3823,21 +3794,7 @@
         <w:sz w:val="18"/>
         <w:szCs w:val="18"/>
       </w:rPr>
-      <w:t>Univerzita Komenského v</w:t>
-    </w:r>
-    <w:r>
-      <w:rPr>
-        <w:sz w:val="18"/>
-        <w:szCs w:val="18"/>
-      </w:rPr>
-      <w:t> </w:t>
-    </w:r>
-    <w:r>
-      <w:rPr>
-        <w:sz w:val="18"/>
-        <w:szCs w:val="18"/>
-      </w:rPr>
-      <w:t>Bratislave</w:t>
+      <w:t>Univerzita Komenského v Bratislave</w:t>
     </w:r>
   </w:p>
   <w:p>
@@ -3900,6 +3857,119 @@
 <file path=word/numbering.xml><?xml version="1.0" encoding="utf-8"?>
 <w:numbering xmlns:wpc="http://schemas.microsoft.com/office/word/2010/wordprocessingCanvas" xmlns:cx="http://schemas.microsoft.com/office/drawing/2014/chartex" xmlns:cx1="http://schemas.microsoft.com/office/drawing/2015/9/8/chartex" xmlns:cx2="http://schemas.microsoft.com/office/drawing/2015/10/21/chartex" xmlns:cx3="http://schemas.microsoft.com/office/drawing/2016/5/9/chartex" xmlns:cx4="http://schemas.microsoft.com/office/drawing/2016/5/10/chartex" xmlns:cx5="http://schemas.microsoft.com/office/drawing/2016/5/11/chartex" xmlns:cx6="http://schemas.microsoft.com/office/drawing/2016/5/12/chartex" xmlns:cx7="http://schemas.microsoft.com/office/drawing/2016/5/13/chartex" xmlns:cx8="http://schemas.microsoft.com/office/drawing/2016/5/14/chartex" xmlns:mc="http://schemas.openxmlformats.org/markup-compatibility/2006" xmlns:aink="http://schemas.microsoft.com/office/drawing/2016/ink" xmlns:am3d="http://schemas.microsoft.com/office/drawing/2017/model3d" xmlns:o="urn:schemas-microsoft-com:office:office" xmlns:r="http://schemas.openxmlformats.org/officeDocument/2006/relationships" xmlns:m="http://schemas.openxmlformats.org/officeDocument/2006/math" xmlns:v="urn:schemas-microsoft-com:vml" xmlns:wp14="http://schemas.microsoft.com/office/word/2010/wordprocessingDrawing" xmlns:wp="http://schemas.openxmlformats.org/drawingml/2006/wordprocessingDrawing" xmlns:w10="urn:schemas-microsoft-com:office:word" xmlns:w="http://schemas.openxmlformats.org/wordprocessingml/2006/main" xmlns:w14="http://schemas.microsoft.com/office/word/2010/wordml" xmlns:w15="http://schemas.microsoft.com/office/word/2012/wordml" xmlns:w16cid="http://schemas.microsoft.com/office/word/2016/wordml/cid" xmlns:w16se="http://schemas.microsoft.com/office/word/2015/wordml/symex" xmlns:wpg="http://schemas.microsoft.com/office/word/2010/wordprocessingGroup" xmlns:wpi="http://schemas.microsoft.com/office/word/2010/wordprocessingInk" xmlns:wne="http://schemas.microsoft.com/office/word/2006/wordml" xmlns:wps="http://schemas.microsoft.com/office/word/2010/wordprocessingShape" mc:Ignorable="w14 w15 w16se w16cid wp14">
   <w:abstractNum w:abstractNumId="0" w15:restartNumberingAfterBreak="0">
+    <w:nsid w:val="08501B91"/>
+    <w:multiLevelType w:val="hybridMultilevel"/>
+    <w:tmpl w:val="0382DB04"/>
+    <w:lvl w:ilvl="0" w:tplc="249E18BA">
+      <w:start w:val="10"/>
+      <w:numFmt w:val="bullet"/>
+      <w:lvlText w:val="-"/>
+      <w:lvlJc w:val="left"/>
+      <w:pPr>
+        <w:ind w:left="1428" w:hanging="360"/>
+      </w:pPr>
+      <w:rPr>
+        <w:rFonts w:ascii="Calibri" w:eastAsiaTheme="minorHAnsi" w:hAnsi="Calibri" w:cs="Calibri" w:hint="default"/>
+      </w:rPr>
+    </w:lvl>
+    <w:lvl w:ilvl="1" w:tplc="041B0003" w:tentative="1">
+      <w:start w:val="1"/>
+      <w:numFmt w:val="bullet"/>
+      <w:lvlText w:val="o"/>
+      <w:lvlJc w:val="left"/>
+      <w:pPr>
+        <w:ind w:left="2148" w:hanging="360"/>
+      </w:pPr>
+      <w:rPr>
+        <w:rFonts w:ascii="Courier New" w:hAnsi="Courier New" w:cs="Courier New" w:hint="default"/>
+      </w:rPr>
+    </w:lvl>
+    <w:lvl w:ilvl="2" w:tplc="041B0005" w:tentative="1">
+      <w:start w:val="1"/>
+      <w:numFmt w:val="bullet"/>
+      <w:lvlText w:val=""/>
+      <w:lvlJc w:val="left"/>
+      <w:pPr>
+        <w:ind w:left="2868" w:hanging="360"/>
+      </w:pPr>
+      <w:rPr>
+        <w:rFonts w:ascii="Wingdings" w:hAnsi="Wingdings" w:hint="default"/>
+      </w:rPr>
+    </w:lvl>
+    <w:lvl w:ilvl="3" w:tplc="041B0001" w:tentative="1">
+      <w:start w:val="1"/>
+      <w:numFmt w:val="bullet"/>
+      <w:lvlText w:val=""/>
+      <w:lvlJc w:val="left"/>
+      <w:pPr>
+        <w:ind w:left="3588" w:hanging="360"/>
+      </w:pPr>
+      <w:rPr>
+        <w:rFonts w:ascii="Symbol" w:hAnsi="Symbol" w:hint="default"/>
+      </w:rPr>
+    </w:lvl>
+    <w:lvl w:ilvl="4" w:tplc="041B0003" w:tentative="1">
+      <w:start w:val="1"/>
+      <w:numFmt w:val="bullet"/>
+      <w:lvlText w:val="o"/>
+      <w:lvlJc w:val="left"/>
+      <w:pPr>
+        <w:ind w:left="4308" w:hanging="360"/>
+      </w:pPr>
+      <w:rPr>
+        <w:rFonts w:ascii="Courier New" w:hAnsi="Courier New" w:cs="Courier New" w:hint="default"/>
+      </w:rPr>
+    </w:lvl>
+    <w:lvl w:ilvl="5" w:tplc="041B0005" w:tentative="1">
+      <w:start w:val="1"/>
+      <w:numFmt w:val="bullet"/>
+      <w:lvlText w:val=""/>
+      <w:lvlJc w:val="left"/>
+      <w:pPr>
+        <w:ind w:left="5028" w:hanging="360"/>
+      </w:pPr>
+      <w:rPr>
+        <w:rFonts w:ascii="Wingdings" w:hAnsi="Wingdings" w:hint="default"/>
+      </w:rPr>
+    </w:lvl>
+    <w:lvl w:ilvl="6" w:tplc="041B0001" w:tentative="1">
+      <w:start w:val="1"/>
+      <w:numFmt w:val="bullet"/>
+      <w:lvlText w:val=""/>
+      <w:lvlJc w:val="left"/>
+      <w:pPr>
+        <w:ind w:left="5748" w:hanging="360"/>
+      </w:pPr>
+      <w:rPr>
+        <w:rFonts w:ascii="Symbol" w:hAnsi="Symbol" w:hint="default"/>
+      </w:rPr>
+    </w:lvl>
+    <w:lvl w:ilvl="7" w:tplc="041B0003" w:tentative="1">
+      <w:start w:val="1"/>
+      <w:numFmt w:val="bullet"/>
+      <w:lvlText w:val="o"/>
+      <w:lvlJc w:val="left"/>
+      <w:pPr>
+        <w:ind w:left="6468" w:hanging="360"/>
+      </w:pPr>
+      <w:rPr>
+        <w:rFonts w:ascii="Courier New" w:hAnsi="Courier New" w:cs="Courier New" w:hint="default"/>
+      </w:rPr>
+    </w:lvl>
+    <w:lvl w:ilvl="8" w:tplc="041B0005" w:tentative="1">
+      <w:start w:val="1"/>
+      <w:numFmt w:val="bullet"/>
+      <w:lvlText w:val=""/>
+      <w:lvlJc w:val="left"/>
+      <w:pPr>
+        <w:ind w:left="7188" w:hanging="360"/>
+      </w:pPr>
+      <w:rPr>
+        <w:rFonts w:ascii="Wingdings" w:hAnsi="Wingdings" w:hint="default"/>
+      </w:rPr>
+    </w:lvl>
+  </w:abstractNum>
+  <w:abstractNum w:abstractNumId="1" w15:restartNumberingAfterBreak="0">
     <w:nsid w:val="18687AEC"/>
     <w:multiLevelType w:val="hybridMultilevel"/>
     <w:tmpl w:val="29C25600"/>
@@ -3988,40 +4058,41 @@
       </w:pPr>
     </w:lvl>
   </w:abstractNum>
-  <w:abstractNum w:abstractNumId="1" w15:restartNumberingAfterBreak="0">
-    <w:nsid w:val="299A314F"/>
+  <w:abstractNum w:abstractNumId="2" w15:restartNumberingAfterBreak="0">
+    <w:nsid w:val="1FA116AD"/>
     <w:multiLevelType w:val="hybridMultilevel"/>
-    <w:tmpl w:val="559A82D0"/>
-    <w:lvl w:ilvl="0" w:tplc="EA56AB4E">
+    <w:tmpl w:val="4CBE7FB0"/>
+    <w:lvl w:ilvl="0" w:tplc="041B0001">
+      <w:start w:val="1"/>
       <w:numFmt w:val="bullet"/>
-      <w:lvlText w:val="-"/>
-      <w:lvlJc w:val="left"/>
-      <w:pPr>
-        <w:ind w:left="720" w:hanging="360"/>
+      <w:lvlText w:val=""/>
+      <w:lvlJc w:val="left"/>
+      <w:pPr>
+        <w:ind w:left="1068" w:hanging="360"/>
       </w:pPr>
       <w:rPr>
-        <w:rFonts w:ascii="Calibri" w:eastAsiaTheme="minorHAnsi" w:hAnsi="Calibri" w:cs="Calibri" w:hint="default"/>
+        <w:rFonts w:ascii="Symbol" w:hAnsi="Symbol" w:hint="default"/>
       </w:rPr>
     </w:lvl>
-    <w:lvl w:ilvl="1" w:tplc="041B0003">
+    <w:lvl w:ilvl="1" w:tplc="041B0003" w:tentative="1">
       <w:start w:val="1"/>
       <w:numFmt w:val="bullet"/>
       <w:lvlText w:val="o"/>
       <w:lvlJc w:val="left"/>
       <w:pPr>
-        <w:ind w:left="1440" w:hanging="360"/>
+        <w:ind w:left="1788" w:hanging="360"/>
       </w:pPr>
       <w:rPr>
         <w:rFonts w:ascii="Courier New" w:hAnsi="Courier New" w:cs="Courier New" w:hint="default"/>
       </w:rPr>
     </w:lvl>
-    <w:lvl w:ilvl="2" w:tplc="041B0005">
+    <w:lvl w:ilvl="2" w:tplc="041B0005" w:tentative="1">
       <w:start w:val="1"/>
       <w:numFmt w:val="bullet"/>
       <w:lvlText w:val=""/>
       <w:lvlJc w:val="left"/>
       <w:pPr>
-        <w:ind w:left="2160" w:hanging="360"/>
+        <w:ind w:left="2508" w:hanging="360"/>
       </w:pPr>
       <w:rPr>
         <w:rFonts w:ascii="Wingdings" w:hAnsi="Wingdings" w:hint="default"/>
@@ -4033,7 +4104,7 @@
       <w:lvlText w:val=""/>
       <w:lvlJc w:val="left"/>
       <w:pPr>
-        <w:ind w:left="2880" w:hanging="360"/>
+        <w:ind w:left="3228" w:hanging="360"/>
       </w:pPr>
       <w:rPr>
         <w:rFonts w:ascii="Symbol" w:hAnsi="Symbol" w:hint="default"/>
@@ -4045,7 +4116,7 @@
       <w:lvlText w:val="o"/>
       <w:lvlJc w:val="left"/>
       <w:pPr>
-        <w:ind w:left="3600" w:hanging="360"/>
+        <w:ind w:left="3948" w:hanging="360"/>
       </w:pPr>
       <w:rPr>
         <w:rFonts w:ascii="Courier New" w:hAnsi="Courier New" w:cs="Courier New" w:hint="default"/>
@@ -4057,7 +4128,7 @@
       <w:lvlText w:val=""/>
       <w:lvlJc w:val="left"/>
       <w:pPr>
-        <w:ind w:left="4320" w:hanging="360"/>
+        <w:ind w:left="4668" w:hanging="360"/>
       </w:pPr>
       <w:rPr>
         <w:rFonts w:ascii="Wingdings" w:hAnsi="Wingdings" w:hint="default"/>
@@ -4069,7 +4140,7 @@
       <w:lvlText w:val=""/>
       <w:lvlJc w:val="left"/>
       <w:pPr>
-        <w:ind w:left="5040" w:hanging="360"/>
+        <w:ind w:left="5388" w:hanging="360"/>
       </w:pPr>
       <w:rPr>
         <w:rFonts w:ascii="Symbol" w:hAnsi="Symbol" w:hint="default"/>
@@ -4081,7 +4152,7 @@
       <w:lvlText w:val="o"/>
       <w:lvlJc w:val="left"/>
       <w:pPr>
-        <w:ind w:left="5760" w:hanging="360"/>
+        <w:ind w:left="6108" w:hanging="360"/>
       </w:pPr>
       <w:rPr>
         <w:rFonts w:ascii="Courier New" w:hAnsi="Courier New" w:cs="Courier New" w:hint="default"/>
@@ -4093,14 +4164,127 @@
       <w:lvlText w:val=""/>
       <w:lvlJc w:val="left"/>
       <w:pPr>
-        <w:ind w:left="6480" w:hanging="360"/>
+        <w:ind w:left="6828" w:hanging="360"/>
       </w:pPr>
       <w:rPr>
         <w:rFonts w:ascii="Wingdings" w:hAnsi="Wingdings" w:hint="default"/>
       </w:rPr>
     </w:lvl>
   </w:abstractNum>
-  <w:abstractNum w:abstractNumId="2" w15:restartNumberingAfterBreak="0">
+  <w:abstractNum w:abstractNumId="3" w15:restartNumberingAfterBreak="0">
+    <w:nsid w:val="299A314F"/>
+    <w:multiLevelType w:val="hybridMultilevel"/>
+    <w:tmpl w:val="5FD00AE2"/>
+    <w:lvl w:ilvl="0" w:tplc="041B0001">
+      <w:start w:val="1"/>
+      <w:numFmt w:val="bullet"/>
+      <w:lvlText w:val=""/>
+      <w:lvlJc w:val="left"/>
+      <w:pPr>
+        <w:ind w:left="720" w:hanging="360"/>
+      </w:pPr>
+      <w:rPr>
+        <w:rFonts w:ascii="Symbol" w:hAnsi="Symbol" w:hint="default"/>
+      </w:rPr>
+    </w:lvl>
+    <w:lvl w:ilvl="1" w:tplc="041B0003">
+      <w:start w:val="1"/>
+      <w:numFmt w:val="bullet"/>
+      <w:lvlText w:val="o"/>
+      <w:lvlJc w:val="left"/>
+      <w:pPr>
+        <w:ind w:left="1440" w:hanging="360"/>
+      </w:pPr>
+      <w:rPr>
+        <w:rFonts w:ascii="Courier New" w:hAnsi="Courier New" w:cs="Courier New" w:hint="default"/>
+      </w:rPr>
+    </w:lvl>
+    <w:lvl w:ilvl="2" w:tplc="041B0005">
+      <w:start w:val="1"/>
+      <w:numFmt w:val="bullet"/>
+      <w:lvlText w:val=""/>
+      <w:lvlJc w:val="left"/>
+      <w:pPr>
+        <w:ind w:left="2160" w:hanging="360"/>
+      </w:pPr>
+      <w:rPr>
+        <w:rFonts w:ascii="Wingdings" w:hAnsi="Wingdings" w:hint="default"/>
+      </w:rPr>
+    </w:lvl>
+    <w:lvl w:ilvl="3" w:tplc="041B0001" w:tentative="1">
+      <w:start w:val="1"/>
+      <w:numFmt w:val="bullet"/>
+      <w:lvlText w:val=""/>
+      <w:lvlJc w:val="left"/>
+      <w:pPr>
+        <w:ind w:left="2880" w:hanging="360"/>
+      </w:pPr>
+      <w:rPr>
+        <w:rFonts w:ascii="Symbol" w:hAnsi="Symbol" w:hint="default"/>
+      </w:rPr>
+    </w:lvl>
+    <w:lvl w:ilvl="4" w:tplc="041B0003" w:tentative="1">
+      <w:start w:val="1"/>
+      <w:numFmt w:val="bullet"/>
+      <w:lvlText w:val="o"/>
+      <w:lvlJc w:val="left"/>
+      <w:pPr>
+        <w:ind w:left="3600" w:hanging="360"/>
+      </w:pPr>
+      <w:rPr>
+        <w:rFonts w:ascii="Courier New" w:hAnsi="Courier New" w:cs="Courier New" w:hint="default"/>
+      </w:rPr>
+    </w:lvl>
+    <w:lvl w:ilvl="5" w:tplc="041B0005" w:tentative="1">
+      <w:start w:val="1"/>
+      <w:numFmt w:val="bullet"/>
+      <w:lvlText w:val=""/>
+      <w:lvlJc w:val="left"/>
+      <w:pPr>
+        <w:ind w:left="4320" w:hanging="360"/>
+      </w:pPr>
+      <w:rPr>
+        <w:rFonts w:ascii="Wingdings" w:hAnsi="Wingdings" w:hint="default"/>
+      </w:rPr>
+    </w:lvl>
+    <w:lvl w:ilvl="6" w:tplc="041B0001" w:tentative="1">
+      <w:start w:val="1"/>
+      <w:numFmt w:val="bullet"/>
+      <w:lvlText w:val=""/>
+      <w:lvlJc w:val="left"/>
+      <w:pPr>
+        <w:ind w:left="5040" w:hanging="360"/>
+      </w:pPr>
+      <w:rPr>
+        <w:rFonts w:ascii="Symbol" w:hAnsi="Symbol" w:hint="default"/>
+      </w:rPr>
+    </w:lvl>
+    <w:lvl w:ilvl="7" w:tplc="041B0003" w:tentative="1">
+      <w:start w:val="1"/>
+      <w:numFmt w:val="bullet"/>
+      <w:lvlText w:val="o"/>
+      <w:lvlJc w:val="left"/>
+      <w:pPr>
+        <w:ind w:left="5760" w:hanging="360"/>
+      </w:pPr>
+      <w:rPr>
+        <w:rFonts w:ascii="Courier New" w:hAnsi="Courier New" w:cs="Courier New" w:hint="default"/>
+      </w:rPr>
+    </w:lvl>
+    <w:lvl w:ilvl="8" w:tplc="041B0005" w:tentative="1">
+      <w:start w:val="1"/>
+      <w:numFmt w:val="bullet"/>
+      <w:lvlText w:val=""/>
+      <w:lvlJc w:val="left"/>
+      <w:pPr>
+        <w:ind w:left="6480" w:hanging="360"/>
+      </w:pPr>
+      <w:rPr>
+        <w:rFonts w:ascii="Wingdings" w:hAnsi="Wingdings" w:hint="default"/>
+      </w:rPr>
+    </w:lvl>
+  </w:abstractNum>
+  <w:abstractNum w:abstractNumId="4" w15:restartNumberingAfterBreak="0">
     <w:nsid w:val="32C858BA"/>
     <w:multiLevelType w:val="hybridMultilevel"/>
     <w:tmpl w:val="08342968"/>
@@ -4189,7 +4373,7 @@
       </w:pPr>
     </w:lvl>
   </w:abstractNum>
-  <w:abstractNum w:abstractNumId="3" w15:restartNumberingAfterBreak="0">
+  <w:abstractNum w:abstractNumId="5" w15:restartNumberingAfterBreak="0">
     <w:nsid w:val="48842869"/>
     <w:multiLevelType w:val="hybridMultilevel"/>
     <w:tmpl w:val="F8E61552"/>
@@ -4278,7 +4462,7 @@
       </w:pPr>
     </w:lvl>
   </w:abstractNum>
-  <w:abstractNum w:abstractNumId="4" w15:restartNumberingAfterBreak="0">
+  <w:abstractNum w:abstractNumId="6" w15:restartNumberingAfterBreak="0">
     <w:nsid w:val="55FB3B70"/>
     <w:multiLevelType w:val="hybridMultilevel"/>
     <w:tmpl w:val="32462032"/>
@@ -4367,7 +4551,7 @@
       </w:pPr>
     </w:lvl>
   </w:abstractNum>
-  <w:abstractNum w:abstractNumId="5" w15:restartNumberingAfterBreak="0">
+  <w:abstractNum w:abstractNumId="7" w15:restartNumberingAfterBreak="0">
     <w:nsid w:val="5B01002E"/>
     <w:multiLevelType w:val="hybridMultilevel"/>
     <w:tmpl w:val="645A46D6"/>
@@ -4456,7 +4640,7 @@
       </w:pPr>
     </w:lvl>
   </w:abstractNum>
-  <w:abstractNum w:abstractNumId="6" w15:restartNumberingAfterBreak="0">
+  <w:abstractNum w:abstractNumId="8" w15:restartNumberingAfterBreak="0">
     <w:nsid w:val="61C916B3"/>
     <w:multiLevelType w:val="hybridMultilevel"/>
     <w:tmpl w:val="B32A05A4"/>
@@ -4545,7 +4729,7 @@
       </w:pPr>
     </w:lvl>
   </w:abstractNum>
-  <w:abstractNum w:abstractNumId="7" w15:restartNumberingAfterBreak="0">
+  <w:abstractNum w:abstractNumId="9" w15:restartNumberingAfterBreak="0">
     <w:nsid w:val="6CF83B04"/>
     <w:multiLevelType w:val="hybridMultilevel"/>
     <w:tmpl w:val="5FD62A0E"/>
@@ -4634,7 +4818,7 @@
       </w:pPr>
     </w:lvl>
   </w:abstractNum>
-  <w:abstractNum w:abstractNumId="8" w15:restartNumberingAfterBreak="0">
+  <w:abstractNum w:abstractNumId="10" w15:restartNumberingAfterBreak="0">
     <w:nsid w:val="6FD5113C"/>
     <w:multiLevelType w:val="hybridMultilevel"/>
     <w:tmpl w:val="CABC1FBA"/>
@@ -4723,7 +4907,7 @@
       </w:pPr>
     </w:lvl>
   </w:abstractNum>
-  <w:abstractNum w:abstractNumId="9" w15:restartNumberingAfterBreak="0">
+  <w:abstractNum w:abstractNumId="11" w15:restartNumberingAfterBreak="0">
     <w:nsid w:val="77251515"/>
     <w:multiLevelType w:val="hybridMultilevel"/>
     <w:tmpl w:val="41304E76"/>
@@ -4813,34 +4997,40 @@
     </w:lvl>
   </w:abstractNum>
   <w:num w:numId="1">
+    <w:abstractNumId w:val="3"/>
+  </w:num>
+  <w:num w:numId="2">
+    <w:abstractNumId w:val="9"/>
+  </w:num>
+  <w:num w:numId="3">
+    <w:abstractNumId w:val="4"/>
+  </w:num>
+  <w:num w:numId="4">
+    <w:abstractNumId w:val="7"/>
+  </w:num>
+  <w:num w:numId="5">
+    <w:abstractNumId w:val="11"/>
+  </w:num>
+  <w:num w:numId="6">
     <w:abstractNumId w:val="1"/>
   </w:num>
-  <w:num w:numId="2">
-    <w:abstractNumId w:val="7"/>
+  <w:num w:numId="7">
+    <w:abstractNumId w:val="8"/>
   </w:num>
-  <w:num w:numId="3">
+  <w:num w:numId="8">
+    <w:abstractNumId w:val="6"/>
+  </w:num>
+  <w:num w:numId="9">
+    <w:abstractNumId w:val="5"/>
+  </w:num>
+  <w:num w:numId="10">
+    <w:abstractNumId w:val="10"/>
+  </w:num>
+  <w:num w:numId="11">
     <w:abstractNumId w:val="2"/>
   </w:num>
-  <w:num w:numId="4">
-    <w:abstractNumId w:val="5"/>
-  </w:num>
-  <w:num w:numId="5">
-    <w:abstractNumId w:val="9"/>
-  </w:num>
-  <w:num w:numId="6">
+  <w:num w:numId="12">
     <w:abstractNumId w:val="0"/>
-  </w:num>
-  <w:num w:numId="7">
-    <w:abstractNumId w:val="6"/>
-  </w:num>
-  <w:num w:numId="8">
-    <w:abstractNumId w:val="4"/>
-  </w:num>
-  <w:num w:numId="9">
-    <w:abstractNumId w:val="3"/>
-  </w:num>
-  <w:num w:numId="10">
-    <w:abstractNumId w:val="8"/>
   </w:num>
 </w:numbering>
 </file>
@@ -5310,9 +5500,33 @@
       <w:szCs w:val="24"/>
     </w:rPr>
   </w:style>
+  <w:style w:type="paragraph" w:styleId="Nadpis4">
+    <w:name w:val="heading 4"/>
+    <w:basedOn w:val="Normlny"/>
+    <w:next w:val="Normlny"/>
+    <w:link w:val="Nadpis4Char"/>
+    <w:uiPriority w:val="9"/>
+    <w:semiHidden/>
+    <w:unhideWhenUsed/>
+    <w:qFormat/>
+    <w:rsid w:val="00AF506A"/>
+    <w:pPr>
+      <w:keepNext/>
+      <w:keepLines/>
+      <w:spacing w:before="40" w:after="0"/>
+      <w:outlineLvl w:val="3"/>
+    </w:pPr>
+    <w:rPr>
+      <w:rFonts w:asciiTheme="majorHAnsi" w:eastAsiaTheme="majorEastAsia" w:hAnsiTheme="majorHAnsi" w:cstheme="majorBidi"/>
+      <w:i/>
+      <w:iCs/>
+      <w:color w:val="2F5496" w:themeColor="accent1" w:themeShade="BF"/>
+    </w:rPr>
+  </w:style>
   <w:style w:type="character" w:default="1" w:styleId="Predvolenpsmoodseku">
     <w:name w:val="Default Paragraph Font"/>
     <w:uiPriority w:val="1"/>
+    <w:semiHidden/>
     <w:unhideWhenUsed/>
   </w:style>
   <w:style w:type="table" w:default="1" w:styleId="Normlnatabuka">
@@ -5500,6 +5714,20 @@
     <w:rPr>
       <w:color w:val="0563C1" w:themeColor="hyperlink"/>
       <w:u w:val="single"/>
+    </w:rPr>
+  </w:style>
+  <w:style w:type="character" w:customStyle="1" w:styleId="Nadpis4Char">
+    <w:name w:val="Nadpis 4 Char"/>
+    <w:basedOn w:val="Predvolenpsmoodseku"/>
+    <w:link w:val="Nadpis4"/>
+    <w:uiPriority w:val="9"/>
+    <w:semiHidden/>
+    <w:rsid w:val="00AF506A"/>
+    <w:rPr>
+      <w:rFonts w:asciiTheme="majorHAnsi" w:eastAsiaTheme="majorEastAsia" w:hAnsiTheme="majorHAnsi" w:cstheme="majorBidi"/>
+      <w:i/>
+      <w:iCs/>
+      <w:color w:val="2F5496" w:themeColor="accent1" w:themeShade="BF"/>
     </w:rPr>
   </w:style>
 </w:styles>
@@ -5805,7 +6033,7 @@
 </file>
 
 <file path=customXml/itemProps1.xml><?xml version="1.0" encoding="utf-8"?>
-<ds:datastoreItem xmlns:ds="http://schemas.openxmlformats.org/officeDocument/2006/customXml" ds:itemID="{4377DAC7-78E2-4853-95E1-89B7D7EDCDCB}">
+<ds:datastoreItem xmlns:ds="http://schemas.openxmlformats.org/officeDocument/2006/customXml" ds:itemID="{0B760B0E-F033-4BAA-AE94-A765034DBC81}">
   <ds:schemaRefs>
     <ds:schemaRef ds:uri="http://schemas.openxmlformats.org/officeDocument/2006/bibliography"/>
   </ds:schemaRefs>

</xml_diff>